<commit_message>
alle Änderungen => Abgabe Projekt
</commit_message>
<xml_diff>
--- a/doc/ProjektDokumentation.docx
+++ b/doc/ProjektDokumentation.docx
@@ -40,32 +40,2081 @@
         <w:t>umentation</w:t>
       </w:r>
     </w:p>
-    <w:p>
-      <w:pPr>
-        <w:tabs>
-          <w:tab w:val="left" w:pos="3528"/>
-        </w:tabs>
+    <w:sdt>
+      <w:sdtPr>
+        <w:rPr>
+          <w:rFonts w:asciiTheme="minorHAnsi" w:eastAsiaTheme="minorHAnsi" w:hAnsiTheme="minorHAnsi" w:cstheme="minorBidi"/>
+          <w:color w:val="auto"/>
+          <w:sz w:val="22"/>
+          <w:szCs w:val="22"/>
+          <w:lang w:val="de-DE" w:eastAsia="en-US"/>
+        </w:rPr>
+        <w:id w:val="1084428597"/>
+        <w:docPartObj>
+          <w:docPartGallery w:val="Table of Contents"/>
+          <w:docPartUnique/>
+        </w:docPartObj>
+      </w:sdtPr>
+      <w:sdtEndPr>
         <w:rPr>
           <w:b/>
-          <w:sz w:val="24"/>
+          <w:bCs/>
+        </w:rPr>
+      </w:sdtEndPr>
+      <w:sdtContent>
+        <w:p>
+          <w:pPr>
+            <w:pStyle w:val="Inhaltsverzeichnisberschrift"/>
+          </w:pPr>
+          <w:r>
+            <w:rPr>
+              <w:lang w:val="de-DE"/>
+            </w:rPr>
+            <w:t>Inhalt</w:t>
+          </w:r>
+        </w:p>
+        <w:p>
+          <w:pPr>
+            <w:pStyle w:val="Verzeichnis1"/>
+            <w:tabs>
+              <w:tab w:val="right" w:leader="dot" w:pos="9062"/>
+            </w:tabs>
+            <w:rPr>
+              <w:rFonts w:eastAsiaTheme="minorEastAsia"/>
+              <w:noProof/>
+              <w:lang w:eastAsia="de-CH"/>
+            </w:rPr>
+          </w:pPr>
+          <w:r>
+            <w:fldChar w:fldCharType="begin"/>
+          </w:r>
+          <w:r>
+            <w:instrText xml:space="preserve"> TOC \o "1-3" \h \z \u </w:instrText>
+          </w:r>
+          <w:r>
+            <w:fldChar w:fldCharType="separate"/>
+          </w:r>
+          <w:hyperlink w:anchor="_Toc498942369" w:history="1">
+            <w:r>
+              <w:rPr>
+                <w:rStyle w:val="Hyperlink"/>
+                <w:noProof/>
+                <w:lang w:val="de-DE"/>
+              </w:rPr>
+              <w:t>Einleitung</w:t>
+            </w:r>
+            <w:r>
+              <w:rPr>
+                <w:noProof/>
+                <w:webHidden/>
+              </w:rPr>
+              <w:tab/>
+            </w:r>
+            <w:r>
+              <w:rPr>
+                <w:noProof/>
+                <w:webHidden/>
+              </w:rPr>
+              <w:fldChar w:fldCharType="begin"/>
+            </w:r>
+            <w:r>
+              <w:rPr>
+                <w:noProof/>
+                <w:webHidden/>
+              </w:rPr>
+              <w:instrText xml:space="preserve"> PAGEREF _Toc498942369 \h </w:instrText>
+            </w:r>
+            <w:r>
+              <w:rPr>
+                <w:noProof/>
+                <w:webHidden/>
+              </w:rPr>
+            </w:r>
+            <w:r>
+              <w:rPr>
+                <w:noProof/>
+                <w:webHidden/>
+              </w:rPr>
+              <w:fldChar w:fldCharType="separate"/>
+            </w:r>
+            <w:r>
+              <w:rPr>
+                <w:noProof/>
+                <w:webHidden/>
+              </w:rPr>
+              <w:t>2</w:t>
+            </w:r>
+            <w:r>
+              <w:rPr>
+                <w:noProof/>
+                <w:webHidden/>
+              </w:rPr>
+              <w:fldChar w:fldCharType="end"/>
+            </w:r>
+          </w:hyperlink>
+        </w:p>
+        <w:p>
+          <w:pPr>
+            <w:pStyle w:val="Verzeichnis1"/>
+            <w:tabs>
+              <w:tab w:val="right" w:leader="dot" w:pos="9062"/>
+            </w:tabs>
+            <w:rPr>
+              <w:rFonts w:eastAsiaTheme="minorEastAsia"/>
+              <w:noProof/>
+              <w:lang w:eastAsia="de-CH"/>
+            </w:rPr>
+          </w:pPr>
+          <w:hyperlink w:anchor="_Toc498942370" w:history="1">
+            <w:r>
+              <w:rPr>
+                <w:rStyle w:val="Hyperlink"/>
+                <w:noProof/>
+                <w:lang w:val="de-DE"/>
+              </w:rPr>
+              <w:t>Zweck des Dokuments</w:t>
+            </w:r>
+            <w:r>
+              <w:rPr>
+                <w:noProof/>
+                <w:webHidden/>
+              </w:rPr>
+              <w:tab/>
+            </w:r>
+            <w:r>
+              <w:rPr>
+                <w:noProof/>
+                <w:webHidden/>
+              </w:rPr>
+              <w:fldChar w:fldCharType="begin"/>
+            </w:r>
+            <w:r>
+              <w:rPr>
+                <w:noProof/>
+                <w:webHidden/>
+              </w:rPr>
+              <w:instrText xml:space="preserve"> PAGEREF _Toc498942370 \h </w:instrText>
+            </w:r>
+            <w:r>
+              <w:rPr>
+                <w:noProof/>
+                <w:webHidden/>
+              </w:rPr>
+            </w:r>
+            <w:r>
+              <w:rPr>
+                <w:noProof/>
+                <w:webHidden/>
+              </w:rPr>
+              <w:fldChar w:fldCharType="separate"/>
+            </w:r>
+            <w:r>
+              <w:rPr>
+                <w:noProof/>
+                <w:webHidden/>
+              </w:rPr>
+              <w:t>2</w:t>
+            </w:r>
+            <w:r>
+              <w:rPr>
+                <w:noProof/>
+                <w:webHidden/>
+              </w:rPr>
+              <w:fldChar w:fldCharType="end"/>
+            </w:r>
+          </w:hyperlink>
+        </w:p>
+        <w:p>
+          <w:pPr>
+            <w:pStyle w:val="Verzeichnis1"/>
+            <w:tabs>
+              <w:tab w:val="right" w:leader="dot" w:pos="9062"/>
+            </w:tabs>
+            <w:rPr>
+              <w:rFonts w:eastAsiaTheme="minorEastAsia"/>
+              <w:noProof/>
+              <w:lang w:eastAsia="de-CH"/>
+            </w:rPr>
+          </w:pPr>
+          <w:hyperlink w:anchor="_Toc498942371" w:history="1">
+            <w:r>
+              <w:rPr>
+                <w:rStyle w:val="Hyperlink"/>
+                <w:noProof/>
+              </w:rPr>
+              <w:t>Spezifikationen/ Anforderungen</w:t>
+            </w:r>
+            <w:r>
+              <w:rPr>
+                <w:noProof/>
+                <w:webHidden/>
+              </w:rPr>
+              <w:tab/>
+            </w:r>
+            <w:r>
+              <w:rPr>
+                <w:noProof/>
+                <w:webHidden/>
+              </w:rPr>
+              <w:fldChar w:fldCharType="begin"/>
+            </w:r>
+            <w:r>
+              <w:rPr>
+                <w:noProof/>
+                <w:webHidden/>
+              </w:rPr>
+              <w:instrText xml:space="preserve"> PAGEREF _Toc498942371 \h </w:instrText>
+            </w:r>
+            <w:r>
+              <w:rPr>
+                <w:noProof/>
+                <w:webHidden/>
+              </w:rPr>
+            </w:r>
+            <w:r>
+              <w:rPr>
+                <w:noProof/>
+                <w:webHidden/>
+              </w:rPr>
+              <w:fldChar w:fldCharType="separate"/>
+            </w:r>
+            <w:r>
+              <w:rPr>
+                <w:noProof/>
+                <w:webHidden/>
+              </w:rPr>
+              <w:t>3</w:t>
+            </w:r>
+            <w:r>
+              <w:rPr>
+                <w:noProof/>
+                <w:webHidden/>
+              </w:rPr>
+              <w:fldChar w:fldCharType="end"/>
+            </w:r>
+          </w:hyperlink>
+        </w:p>
+        <w:p>
+          <w:pPr>
+            <w:pStyle w:val="Verzeichnis1"/>
+            <w:tabs>
+              <w:tab w:val="right" w:leader="dot" w:pos="9062"/>
+            </w:tabs>
+            <w:rPr>
+              <w:rFonts w:eastAsiaTheme="minorEastAsia"/>
+              <w:noProof/>
+              <w:lang w:eastAsia="de-CH"/>
+            </w:rPr>
+          </w:pPr>
+          <w:hyperlink w:anchor="_Toc498942372" w:history="1">
+            <w:r>
+              <w:rPr>
+                <w:rStyle w:val="Hyperlink"/>
+                <w:noProof/>
+                <w:lang w:val="de-DE"/>
+              </w:rPr>
+              <w:t>Programmierrichtlinien</w:t>
+            </w:r>
+            <w:r>
+              <w:rPr>
+                <w:noProof/>
+                <w:webHidden/>
+              </w:rPr>
+              <w:tab/>
+            </w:r>
+            <w:r>
+              <w:rPr>
+                <w:noProof/>
+                <w:webHidden/>
+              </w:rPr>
+              <w:fldChar w:fldCharType="begin"/>
+            </w:r>
+            <w:r>
+              <w:rPr>
+                <w:noProof/>
+                <w:webHidden/>
+              </w:rPr>
+              <w:instrText xml:space="preserve"> PAGEREF _Toc498942372 \h </w:instrText>
+            </w:r>
+            <w:r>
+              <w:rPr>
+                <w:noProof/>
+                <w:webHidden/>
+              </w:rPr>
+            </w:r>
+            <w:r>
+              <w:rPr>
+                <w:noProof/>
+                <w:webHidden/>
+              </w:rPr>
+              <w:fldChar w:fldCharType="separate"/>
+            </w:r>
+            <w:r>
+              <w:rPr>
+                <w:noProof/>
+                <w:webHidden/>
+              </w:rPr>
+              <w:t>3</w:t>
+            </w:r>
+            <w:r>
+              <w:rPr>
+                <w:noProof/>
+                <w:webHidden/>
+              </w:rPr>
+              <w:fldChar w:fldCharType="end"/>
+            </w:r>
+          </w:hyperlink>
+        </w:p>
+        <w:p>
+          <w:pPr>
+            <w:pStyle w:val="Verzeichnis2"/>
+            <w:tabs>
+              <w:tab w:val="right" w:leader="dot" w:pos="9062"/>
+            </w:tabs>
+            <w:rPr>
+              <w:rFonts w:eastAsiaTheme="minorEastAsia"/>
+              <w:noProof/>
+              <w:lang w:eastAsia="de-CH"/>
+            </w:rPr>
+          </w:pPr>
+          <w:hyperlink w:anchor="_Toc498942373" w:history="1">
+            <w:r>
+              <w:rPr>
+                <w:rStyle w:val="Hyperlink"/>
+                <w:noProof/>
+                <w:lang w:val="de-DE"/>
+              </w:rPr>
+              <w:t>Naming Convenstions:</w:t>
+            </w:r>
+            <w:r>
+              <w:rPr>
+                <w:noProof/>
+                <w:webHidden/>
+              </w:rPr>
+              <w:tab/>
+            </w:r>
+            <w:r>
+              <w:rPr>
+                <w:noProof/>
+                <w:webHidden/>
+              </w:rPr>
+              <w:fldChar w:fldCharType="begin"/>
+            </w:r>
+            <w:r>
+              <w:rPr>
+                <w:noProof/>
+                <w:webHidden/>
+              </w:rPr>
+              <w:instrText xml:space="preserve"> PAGEREF _Toc498942373 \h </w:instrText>
+            </w:r>
+            <w:r>
+              <w:rPr>
+                <w:noProof/>
+                <w:webHidden/>
+              </w:rPr>
+            </w:r>
+            <w:r>
+              <w:rPr>
+                <w:noProof/>
+                <w:webHidden/>
+              </w:rPr>
+              <w:fldChar w:fldCharType="separate"/>
+            </w:r>
+            <w:r>
+              <w:rPr>
+                <w:noProof/>
+                <w:webHidden/>
+              </w:rPr>
+              <w:t>3</w:t>
+            </w:r>
+            <w:r>
+              <w:rPr>
+                <w:noProof/>
+                <w:webHidden/>
+              </w:rPr>
+              <w:fldChar w:fldCharType="end"/>
+            </w:r>
+          </w:hyperlink>
+        </w:p>
+        <w:p>
+          <w:pPr>
+            <w:pStyle w:val="Verzeichnis2"/>
+            <w:tabs>
+              <w:tab w:val="right" w:leader="dot" w:pos="9062"/>
+            </w:tabs>
+            <w:rPr>
+              <w:rFonts w:eastAsiaTheme="minorEastAsia"/>
+              <w:noProof/>
+              <w:lang w:eastAsia="de-CH"/>
+            </w:rPr>
+          </w:pPr>
+          <w:hyperlink w:anchor="_Toc498942374" w:history="1">
+            <w:r>
+              <w:rPr>
+                <w:rStyle w:val="Hyperlink"/>
+                <w:noProof/>
+                <w:lang w:val="de-DE"/>
+              </w:rPr>
+              <w:t>Declaration:</w:t>
+            </w:r>
+            <w:r>
+              <w:rPr>
+                <w:noProof/>
+                <w:webHidden/>
+              </w:rPr>
+              <w:tab/>
+            </w:r>
+            <w:r>
+              <w:rPr>
+                <w:noProof/>
+                <w:webHidden/>
+              </w:rPr>
+              <w:fldChar w:fldCharType="begin"/>
+            </w:r>
+            <w:r>
+              <w:rPr>
+                <w:noProof/>
+                <w:webHidden/>
+              </w:rPr>
+              <w:instrText xml:space="preserve"> PAGEREF _Toc498942374 \h </w:instrText>
+            </w:r>
+            <w:r>
+              <w:rPr>
+                <w:noProof/>
+                <w:webHidden/>
+              </w:rPr>
+            </w:r>
+            <w:r>
+              <w:rPr>
+                <w:noProof/>
+                <w:webHidden/>
+              </w:rPr>
+              <w:fldChar w:fldCharType="separate"/>
+            </w:r>
+            <w:r>
+              <w:rPr>
+                <w:noProof/>
+                <w:webHidden/>
+              </w:rPr>
+              <w:t>3</w:t>
+            </w:r>
+            <w:r>
+              <w:rPr>
+                <w:noProof/>
+                <w:webHidden/>
+              </w:rPr>
+              <w:fldChar w:fldCharType="end"/>
+            </w:r>
+          </w:hyperlink>
+        </w:p>
+        <w:p>
+          <w:pPr>
+            <w:pStyle w:val="Verzeichnis2"/>
+            <w:tabs>
+              <w:tab w:val="right" w:leader="dot" w:pos="9062"/>
+            </w:tabs>
+            <w:rPr>
+              <w:rFonts w:eastAsiaTheme="minorEastAsia"/>
+              <w:noProof/>
+              <w:lang w:eastAsia="de-CH"/>
+            </w:rPr>
+          </w:pPr>
+          <w:hyperlink w:anchor="_Toc498942375" w:history="1">
+            <w:r>
+              <w:rPr>
+                <w:rStyle w:val="Hyperlink"/>
+                <w:noProof/>
+                <w:lang w:val="de-DE"/>
+              </w:rPr>
+              <w:t>Comments</w:t>
+            </w:r>
+            <w:r>
+              <w:rPr>
+                <w:noProof/>
+                <w:webHidden/>
+              </w:rPr>
+              <w:tab/>
+            </w:r>
+            <w:r>
+              <w:rPr>
+                <w:noProof/>
+                <w:webHidden/>
+              </w:rPr>
+              <w:fldChar w:fldCharType="begin"/>
+            </w:r>
+            <w:r>
+              <w:rPr>
+                <w:noProof/>
+                <w:webHidden/>
+              </w:rPr>
+              <w:instrText xml:space="preserve"> PAGEREF _Toc498942375 \h </w:instrText>
+            </w:r>
+            <w:r>
+              <w:rPr>
+                <w:noProof/>
+                <w:webHidden/>
+              </w:rPr>
+            </w:r>
+            <w:r>
+              <w:rPr>
+                <w:noProof/>
+                <w:webHidden/>
+              </w:rPr>
+              <w:fldChar w:fldCharType="separate"/>
+            </w:r>
+            <w:r>
+              <w:rPr>
+                <w:noProof/>
+                <w:webHidden/>
+              </w:rPr>
+              <w:t>3</w:t>
+            </w:r>
+            <w:r>
+              <w:rPr>
+                <w:noProof/>
+                <w:webHidden/>
+              </w:rPr>
+              <w:fldChar w:fldCharType="end"/>
+            </w:r>
+          </w:hyperlink>
+        </w:p>
+        <w:p>
+          <w:r>
+            <w:rPr>
+              <w:b/>
+              <w:bCs/>
+              <w:lang w:val="de-DE"/>
+            </w:rPr>
+            <w:fldChar w:fldCharType="end"/>
+          </w:r>
+        </w:p>
+      </w:sdtContent>
+    </w:sdt>
+    <w:p>
+      <w:pPr>
+        <w:jc w:val="center"/>
+        <w:rPr>
+          <w:b/>
+          <w:sz w:val="56"/>
           <w:u w:val="single"/>
-          <w:lang w:val="de-DE"/>
-        </w:rPr>
-      </w:pPr>
-      <w:r>
-        <w:rPr>
-          <w:b/>
+        </w:rPr>
+      </w:pPr>
+    </w:p>
+    <w:p>
+      <w:pPr>
+        <w:pStyle w:val="Titel"/>
+        <w:outlineLvl w:val="0"/>
+        <w:rPr>
+          <w:lang w:val="de-DE"/>
+        </w:rPr>
+      </w:pPr>
+    </w:p>
+    <w:p>
+      <w:pPr>
+        <w:pStyle w:val="Titel"/>
+        <w:outlineLvl w:val="0"/>
+        <w:rPr>
+          <w:lang w:val="de-DE"/>
+        </w:rPr>
+      </w:pPr>
+    </w:p>
+    <w:p>
+      <w:pPr>
+        <w:pStyle w:val="Titel"/>
+        <w:outlineLvl w:val="0"/>
+        <w:rPr>
+          <w:lang w:val="de-DE"/>
+        </w:rPr>
+      </w:pPr>
+    </w:p>
+    <w:p>
+      <w:pPr>
+        <w:pStyle w:val="Titel"/>
+        <w:outlineLvl w:val="0"/>
+        <w:rPr>
+          <w:lang w:val="de-DE"/>
+        </w:rPr>
+      </w:pPr>
+    </w:p>
+    <w:p>
+      <w:pPr>
+        <w:pStyle w:val="Titel"/>
+        <w:outlineLvl w:val="0"/>
+        <w:rPr>
+          <w:lang w:val="de-DE"/>
+        </w:rPr>
+      </w:pPr>
+    </w:p>
+    <w:p>
+      <w:pPr>
+        <w:pStyle w:val="Titel"/>
+        <w:outlineLvl w:val="0"/>
+        <w:rPr>
+          <w:lang w:val="de-DE"/>
+        </w:rPr>
+      </w:pPr>
+    </w:p>
+    <w:p>
+      <w:pPr>
+        <w:pStyle w:val="Titel"/>
+        <w:outlineLvl w:val="0"/>
+        <w:rPr>
+          <w:lang w:val="de-DE"/>
+        </w:rPr>
+      </w:pPr>
+    </w:p>
+    <w:p>
+      <w:pPr>
+        <w:pStyle w:val="Titel"/>
+        <w:outlineLvl w:val="0"/>
+        <w:rPr>
+          <w:lang w:val="de-DE"/>
+        </w:rPr>
+      </w:pPr>
+    </w:p>
+    <w:p>
+      <w:pPr>
+        <w:pStyle w:val="Titel"/>
+        <w:outlineLvl w:val="0"/>
+        <w:rPr>
+          <w:lang w:val="de-DE"/>
+        </w:rPr>
+      </w:pPr>
+    </w:p>
+    <w:p>
+      <w:pPr>
+        <w:pStyle w:val="Titel"/>
+        <w:outlineLvl w:val="0"/>
+        <w:rPr>
+          <w:lang w:val="de-DE"/>
+        </w:rPr>
+      </w:pPr>
+    </w:p>
+    <w:p>
+      <w:pPr>
+        <w:pStyle w:val="Titel"/>
+        <w:outlineLvl w:val="0"/>
+        <w:rPr>
+          <w:lang w:val="de-DE"/>
+        </w:rPr>
+      </w:pPr>
+    </w:p>
+    <w:p>
+      <w:pPr>
+        <w:pStyle w:val="Titel"/>
+        <w:outlineLvl w:val="0"/>
+        <w:rPr>
+          <w:lang w:val="de-DE"/>
+        </w:rPr>
+      </w:pPr>
+    </w:p>
+    <w:p>
+      <w:pPr>
+        <w:pStyle w:val="Titel"/>
+        <w:outlineLvl w:val="0"/>
+        <w:rPr>
+          <w:lang w:val="de-DE"/>
+        </w:rPr>
+      </w:pPr>
+      <w:bookmarkStart w:id="0" w:name="_Toc498942369"/>
+      <w:r>
+        <w:rPr>
+          <w:lang w:val="de-DE"/>
+        </w:rPr>
+        <w:lastRenderedPageBreak/>
+        <w:t>Einleitung</w:t>
+      </w:r>
+      <w:bookmarkEnd w:id="0"/>
+      <w:r>
+        <w:rPr>
+          <w:lang w:val="de-DE"/>
+        </w:rPr>
+        <w:t xml:space="preserve"> </w:t>
+      </w:r>
+    </w:p>
+    <w:p>
+      <w:pPr>
+        <w:rPr>
+          <w:lang w:val="de-DE"/>
+        </w:rPr>
+      </w:pPr>
+      <w:r>
+        <w:rPr>
+          <w:lang w:val="de-DE"/>
+        </w:rPr>
+        <w:t xml:space="preserve">Dieses Dokument wurde von Yannick Konrad erstellt. Wir hatten den Auftrag ein Programm zu erstellen, welches gewisse Spezifikationen erfüllen muss. Diese Spezifikationen wurden uns von unserem ÜK-Leiter Urs Nussbaumer mittgeteilt. </w:t>
+      </w:r>
+      <w:r>
+        <w:rPr>
+          <w:lang w:val="de-DE"/>
+        </w:rPr>
+        <w:t>Für die Erarbeitung des Projekts und dieser Dokumentation hatten wir ca. zwei bis drei ÜK-Tage Zeit.</w:t>
+      </w:r>
+    </w:p>
+    <w:p>
+      <w:pPr>
+        <w:rPr>
+          <w:lang w:val="de-DE"/>
+        </w:rPr>
+      </w:pPr>
+    </w:p>
+    <w:p>
+      <w:pPr>
+        <w:pStyle w:val="Titel"/>
+        <w:outlineLvl w:val="0"/>
+        <w:rPr>
+          <w:lang w:val="de-DE"/>
+        </w:rPr>
+      </w:pPr>
+      <w:bookmarkStart w:id="1" w:name="_Toc498942370"/>
+      <w:r>
+        <w:rPr>
+          <w:lang w:val="de-DE"/>
+        </w:rPr>
+        <w:t>Zweck des Dokuments</w:t>
+      </w:r>
+      <w:bookmarkEnd w:id="1"/>
+      <w:r>
+        <w:rPr>
+          <w:lang w:val="de-DE"/>
+        </w:rPr>
+        <w:t xml:space="preserve"> </w:t>
+      </w:r>
+    </w:p>
+    <w:p>
+      <w:pPr>
+        <w:rPr>
+          <w:lang w:val="de-DE"/>
+        </w:rPr>
+      </w:pPr>
+      <w:r>
+        <w:rPr>
+          <w:lang w:val="de-DE"/>
+        </w:rPr>
+        <w:t>Der Zweck dieses Dokuments ist dass die Erarbeitung des Projekts aufgezeigt w</w:t>
+      </w:r>
+      <w:r>
+        <w:rPr>
+          <w:lang w:val="de-DE"/>
+        </w:rPr>
+        <w:t xml:space="preserve">ird. Es soll aufzeigen, wie das Projekt geplant wurde, was die Spezifikationen waren und wie diese erfüllt oder eben nicht erfüllt wurden.  </w:t>
+      </w:r>
+      <w:r>
+        <w:rPr>
+          <w:lang w:val="de-DE"/>
+        </w:rPr>
+        <w:t>Außerdem gibt es im Anhang noch eine kleine Anleitung um das Programm zu installieren und die Benutzung aufzeigt.</w:t>
+      </w:r>
+    </w:p>
+    <w:p>
+      <w:pPr>
+        <w:rPr>
+          <w:lang w:val="de-DE"/>
+        </w:rPr>
+      </w:pPr>
+    </w:p>
+    <w:p>
+      <w:pPr>
+        <w:rPr>
+          <w:lang w:val="de-DE"/>
+        </w:rPr>
+      </w:pPr>
+    </w:p>
+    <w:p>
+      <w:pPr>
+        <w:rPr>
+          <w:lang w:val="de-DE"/>
+        </w:rPr>
+      </w:pPr>
+    </w:p>
+    <w:p>
+      <w:pPr>
+        <w:rPr>
+          <w:lang w:val="de-DE"/>
+        </w:rPr>
+      </w:pPr>
+    </w:p>
+    <w:p>
+      <w:pPr>
+        <w:rPr>
+          <w:lang w:val="de-DE"/>
+        </w:rPr>
+      </w:pPr>
+    </w:p>
+    <w:p>
+      <w:pPr>
+        <w:rPr>
+          <w:lang w:val="de-DE"/>
+        </w:rPr>
+      </w:pPr>
+    </w:p>
+    <w:p>
+      <w:pPr>
+        <w:rPr>
+          <w:lang w:val="de-DE"/>
+        </w:rPr>
+      </w:pPr>
+    </w:p>
+    <w:p>
+      <w:pPr>
+        <w:rPr>
+          <w:lang w:val="de-DE"/>
+        </w:rPr>
+      </w:pPr>
+    </w:p>
+    <w:p>
+      <w:pPr>
+        <w:rPr>
+          <w:lang w:val="de-DE"/>
+        </w:rPr>
+      </w:pPr>
+    </w:p>
+    <w:p>
+      <w:pPr>
+        <w:rPr>
+          <w:lang w:val="de-DE"/>
+        </w:rPr>
+      </w:pPr>
+    </w:p>
+    <w:p>
+      <w:pPr>
+        <w:rPr>
+          <w:lang w:val="de-DE"/>
+        </w:rPr>
+      </w:pPr>
+    </w:p>
+    <w:p>
+      <w:pPr>
+        <w:rPr>
+          <w:lang w:val="de-DE"/>
+        </w:rPr>
+      </w:pPr>
+    </w:p>
+    <w:p>
+      <w:pPr>
+        <w:rPr>
+          <w:lang w:val="de-DE"/>
+        </w:rPr>
+      </w:pPr>
+    </w:p>
+    <w:p>
+      <w:pPr>
+        <w:rPr>
+          <w:lang w:val="de-DE"/>
+        </w:rPr>
+      </w:pPr>
+    </w:p>
+    <w:p>
+      <w:pPr>
+        <w:rPr>
+          <w:lang w:val="de-DE"/>
+        </w:rPr>
+      </w:pPr>
+    </w:p>
+    <w:p>
+      <w:pPr>
+        <w:rPr>
+          <w:lang w:val="de-DE"/>
+        </w:rPr>
+      </w:pPr>
+    </w:p>
+    <w:p>
+      <w:pPr>
+        <w:rPr>
+          <w:lang w:val="de-DE"/>
+        </w:rPr>
+      </w:pPr>
+    </w:p>
+    <w:p>
+      <w:pPr>
+        <w:rPr>
+          <w:lang w:val="de-DE"/>
+        </w:rPr>
+      </w:pPr>
+    </w:p>
+    <w:p>
+      <w:pPr>
+        <w:rPr>
+          <w:lang w:val="de-DE"/>
+        </w:rPr>
+      </w:pPr>
+    </w:p>
+    <w:p>
+      <w:pPr>
+        <w:rPr>
+          <w:lang w:val="de-DE"/>
+        </w:rPr>
+      </w:pPr>
+    </w:p>
+    <w:p>
+      <w:pPr>
+        <w:rPr>
+          <w:lang w:val="de-DE"/>
+        </w:rPr>
+      </w:pPr>
+    </w:p>
+    <w:p>
+      <w:pPr>
+        <w:pStyle w:val="Titel"/>
+        <w:outlineLvl w:val="0"/>
+      </w:pPr>
+      <w:bookmarkStart w:id="2" w:name="_Toc498942371"/>
+      <w:r>
+        <w:lastRenderedPageBreak/>
+        <w:t>Spezifikationen/ Anforderungen</w:t>
+      </w:r>
+      <w:bookmarkEnd w:id="2"/>
+      <w:r>
+        <w:t xml:space="preserve"> </w:t>
+      </w:r>
+    </w:p>
+    <w:tbl>
+      <w:tblPr>
+        <w:tblStyle w:val="Tabellenraster"/>
+        <w:tblW w:w="0" w:type="auto"/>
+        <w:tblLook w:val="04A0" w:firstRow="1" w:lastRow="0" w:firstColumn="1" w:lastColumn="0" w:noHBand="0" w:noVBand="1"/>
+      </w:tblPr>
+      <w:tblGrid>
+        <w:gridCol w:w="846"/>
+        <w:gridCol w:w="6946"/>
+        <w:gridCol w:w="1270"/>
+      </w:tblGrid>
+      <w:tr>
+        <w:tc>
+          <w:tcPr>
+            <w:tcW w:w="846" w:type="dxa"/>
+          </w:tcPr>
+          <w:p>
+            <w:pPr>
+              <w:rPr>
+                <w:lang w:val="de-DE"/>
+              </w:rPr>
+            </w:pPr>
+            <w:r>
+              <w:rPr>
+                <w:lang w:val="de-DE"/>
+              </w:rPr>
+              <w:t xml:space="preserve">ID </w:t>
+            </w:r>
+          </w:p>
+        </w:tc>
+        <w:tc>
+          <w:tcPr>
+            <w:tcW w:w="6946" w:type="dxa"/>
+          </w:tcPr>
+          <w:p>
+            <w:pPr>
+              <w:rPr>
+                <w:lang w:val="de-DE"/>
+              </w:rPr>
+            </w:pPr>
+            <w:r>
+              <w:rPr>
+                <w:lang w:val="de-DE"/>
+              </w:rPr>
+              <w:t xml:space="preserve">Beschreibung </w:t>
+            </w:r>
+          </w:p>
+        </w:tc>
+        <w:tc>
+          <w:tcPr>
+            <w:tcW w:w="1270" w:type="dxa"/>
+          </w:tcPr>
+          <w:p>
+            <w:pPr>
+              <w:rPr>
+                <w:lang w:val="de-DE"/>
+              </w:rPr>
+            </w:pPr>
+            <w:r>
+              <w:rPr>
+                <w:lang w:val="de-DE"/>
+              </w:rPr>
+              <w:t>Priorität</w:t>
+            </w:r>
+          </w:p>
+        </w:tc>
+      </w:tr>
+      <w:tr>
+        <w:tc>
+          <w:tcPr>
+            <w:tcW w:w="846" w:type="dxa"/>
+          </w:tcPr>
+          <w:p>
+            <w:pPr>
+              <w:rPr>
+                <w:lang w:val="de-DE"/>
+              </w:rPr>
+            </w:pPr>
+            <w:r>
+              <w:rPr>
+                <w:color w:val="000000" w:themeColor="text1"/>
+                <w:highlight w:val="green"/>
+                <w:lang w:val="de-DE"/>
+              </w:rPr>
+              <w:t>A001</w:t>
+            </w:r>
+          </w:p>
+        </w:tc>
+        <w:tc>
+          <w:tcPr>
+            <w:tcW w:w="6946" w:type="dxa"/>
+          </w:tcPr>
+          <w:p>
+            <w:r>
+              <w:t>Als ÖV-Benutzer möchte ich Start-und Endstation mittels Textsuche  suchen können, damit ich nicht alle Stationsnamen auswendig lernen muss.</w:t>
+            </w:r>
+          </w:p>
+        </w:tc>
+        <w:tc>
+          <w:tcPr>
+            <w:tcW w:w="1270" w:type="dxa"/>
+          </w:tcPr>
+          <w:p>
+            <w:pPr>
+              <w:jc w:val="center"/>
+              <w:rPr>
+                <w:lang w:val="de-DE"/>
+              </w:rPr>
+            </w:pPr>
+            <w:r>
+              <w:rPr>
+                <w:lang w:val="de-DE"/>
+              </w:rPr>
+              <w:t>1</w:t>
+            </w:r>
+          </w:p>
+        </w:tc>
+      </w:tr>
+      <w:tr>
+        <w:tc>
+          <w:tcPr>
+            <w:tcW w:w="846" w:type="dxa"/>
+          </w:tcPr>
+          <w:p>
+            <w:pPr>
+              <w:rPr>
+                <w:lang w:val="de-DE"/>
+              </w:rPr>
+            </w:pPr>
+            <w:r>
+              <w:rPr>
+                <w:highlight w:val="green"/>
+                <w:lang w:val="de-DE"/>
+              </w:rPr>
+              <w:t>A002</w:t>
+            </w:r>
+          </w:p>
+        </w:tc>
+        <w:tc>
+          <w:tcPr>
+            <w:tcW w:w="6946" w:type="dxa"/>
+          </w:tcPr>
+          <w:p>
+            <w:pPr>
+              <w:rPr>
+                <w:lang w:val="de-DE"/>
+              </w:rPr>
+            </w:pPr>
+            <w:r>
+              <w:rPr>
+                <w:lang w:val="de-DE"/>
+              </w:rPr>
+              <w:t>Als ÖV-Benutzer möchte ich die aktuellen, d.h. mindestens die nächsten vier bis fünf Verbindungen zwischen den beiden gefundenen und ausgewählten Stationen sehen, damit ich weiß wann ich zur Station muss, um den für mich idealen Anschluss zu erwischen.</w:t>
+            </w:r>
+          </w:p>
+        </w:tc>
+        <w:tc>
+          <w:tcPr>
+            <w:tcW w:w="1270" w:type="dxa"/>
+          </w:tcPr>
+          <w:p>
+            <w:pPr>
+              <w:jc w:val="center"/>
+              <w:rPr>
+                <w:lang w:val="de-DE"/>
+              </w:rPr>
+            </w:pPr>
+            <w:r>
+              <w:rPr>
+                <w:lang w:val="de-DE"/>
+              </w:rPr>
+              <w:t>1</w:t>
+            </w:r>
+          </w:p>
+        </w:tc>
+      </w:tr>
+      <w:tr>
+        <w:tc>
+          <w:tcPr>
+            <w:tcW w:w="846" w:type="dxa"/>
+          </w:tcPr>
+          <w:p>
+            <w:pPr>
+              <w:rPr>
+                <w:lang w:val="de-DE"/>
+              </w:rPr>
+            </w:pPr>
+            <w:r>
+              <w:rPr>
+                <w:highlight w:val="green"/>
+                <w:lang w:val="de-DE"/>
+              </w:rPr>
+              <w:t>A003</w:t>
+            </w:r>
+          </w:p>
+        </w:tc>
+        <w:tc>
+          <w:tcPr>
+            <w:tcW w:w="6946" w:type="dxa"/>
+          </w:tcPr>
+          <w:p>
+            <w:pPr>
+              <w:rPr>
+                <w:lang w:val="de-DE"/>
+              </w:rPr>
+            </w:pPr>
+            <w:r>
+              <w:rPr>
+                <w:lang w:val="de-DE"/>
+              </w:rPr>
+              <w:t>Als ÖV-Benutzer möchte ich sehen, welche Verbindungen ab einer bestimmten Station vorhanden sind, damit ich bei mir zuhause eine Art Abfahrtstafel haben kann du.</w:t>
+            </w:r>
+          </w:p>
+        </w:tc>
+        <w:tc>
+          <w:tcPr>
+            <w:tcW w:w="1270" w:type="dxa"/>
+          </w:tcPr>
+          <w:p>
+            <w:pPr>
+              <w:jc w:val="center"/>
+              <w:rPr>
+                <w:lang w:val="de-DE"/>
+              </w:rPr>
+            </w:pPr>
+            <w:r>
+              <w:rPr>
+                <w:lang w:val="de-DE"/>
+              </w:rPr>
+              <w:t>1</w:t>
+            </w:r>
+          </w:p>
+        </w:tc>
+      </w:tr>
+      <w:tr>
+        <w:tc>
+          <w:tcPr>
+            <w:tcW w:w="846" w:type="dxa"/>
+          </w:tcPr>
+          <w:p>
+            <w:pPr>
+              <w:rPr>
+                <w:lang w:val="de-DE"/>
+              </w:rPr>
+            </w:pPr>
+            <w:r>
+              <w:rPr>
+                <w:highlight w:val="red"/>
+                <w:lang w:val="de-DE"/>
+              </w:rPr>
+              <w:t>A004</w:t>
+            </w:r>
+          </w:p>
+        </w:tc>
+        <w:tc>
+          <w:tcPr>
+            <w:tcW w:w="6946" w:type="dxa"/>
+          </w:tcPr>
+          <w:p>
+            <w:pPr>
+              <w:rPr>
+                <w:lang w:val="de-DE"/>
+              </w:rPr>
+            </w:pPr>
+            <w:r>
+              <w:rPr>
+                <w:lang w:val="de-DE"/>
+              </w:rPr>
+              <w:t>Als ÖV-Benutzer möchte ich, dass schon während meiner Eingabe erste Suchresultate erscheinen, damit ich effizienter nach Stationen suchen kann.</w:t>
+            </w:r>
+          </w:p>
+        </w:tc>
+        <w:tc>
+          <w:tcPr>
+            <w:tcW w:w="1270" w:type="dxa"/>
+          </w:tcPr>
+          <w:p>
+            <w:pPr>
+              <w:jc w:val="center"/>
+              <w:rPr>
+                <w:lang w:val="de-DE"/>
+              </w:rPr>
+            </w:pPr>
+            <w:r>
+              <w:rPr>
+                <w:lang w:val="de-DE"/>
+              </w:rPr>
+              <w:t>2</w:t>
+            </w:r>
+          </w:p>
+        </w:tc>
+      </w:tr>
+      <w:tr>
+        <w:tc>
+          <w:tcPr>
+            <w:tcW w:w="846" w:type="dxa"/>
+          </w:tcPr>
+          <w:p>
+            <w:pPr>
+              <w:rPr>
+                <w:lang w:val="de-DE"/>
+              </w:rPr>
+            </w:pPr>
+            <w:r>
+              <w:rPr>
+                <w:highlight w:val="red"/>
+                <w:lang w:val="de-DE"/>
+              </w:rPr>
+              <w:t>A005</w:t>
+            </w:r>
+          </w:p>
+        </w:tc>
+        <w:tc>
+          <w:tcPr>
+            <w:tcW w:w="6946" w:type="dxa"/>
+          </w:tcPr>
+          <w:p>
+            <w:pPr>
+              <w:rPr>
+                <w:lang w:val="de-DE"/>
+              </w:rPr>
+            </w:pPr>
+            <w:r>
+              <w:rPr>
+                <w:lang w:val="de-DE"/>
+              </w:rPr>
+              <w:t xml:space="preserve">Als ÖV-Benutzer möchte ich nicht nur die aktuelle Verbindung suchen können, sondern auch solche zu einem beliebigen anderen Zeitpunkt, damit ich zukünftig Reise planen kann. </w:t>
+            </w:r>
+          </w:p>
+        </w:tc>
+        <w:tc>
+          <w:tcPr>
+            <w:tcW w:w="1270" w:type="dxa"/>
+          </w:tcPr>
+          <w:p>
+            <w:pPr>
+              <w:jc w:val="center"/>
+              <w:rPr>
+                <w:lang w:val="de-DE"/>
+              </w:rPr>
+            </w:pPr>
+            <w:r>
+              <w:rPr>
+                <w:lang w:val="de-DE"/>
+              </w:rPr>
+              <w:t>2</w:t>
+            </w:r>
+          </w:p>
+        </w:tc>
+      </w:tr>
+      <w:tr>
+        <w:tc>
+          <w:tcPr>
+            <w:tcW w:w="846" w:type="dxa"/>
+          </w:tcPr>
+          <w:p>
+            <w:pPr>
+              <w:rPr>
+                <w:lang w:val="de-DE"/>
+              </w:rPr>
+            </w:pPr>
+            <w:r>
+              <w:rPr>
+                <w:highlight w:val="red"/>
+                <w:lang w:val="de-DE"/>
+              </w:rPr>
+              <w:t>A006</w:t>
+            </w:r>
+          </w:p>
+        </w:tc>
+        <w:tc>
+          <w:tcPr>
+            <w:tcW w:w="6946" w:type="dxa"/>
+          </w:tcPr>
+          <w:p>
+            <w:pPr>
+              <w:rPr>
+                <w:lang w:val="de-DE"/>
+              </w:rPr>
+            </w:pPr>
+            <w:r>
+              <w:rPr>
+                <w:lang w:val="de-DE"/>
+              </w:rPr>
+              <w:t xml:space="preserve">Als ÖV-Benutzer möchte ich sehen, wo sich eine Station befindet, damit ich mir besser vorstellen kann, wie die Situation vor Ort aussieht. </w:t>
+            </w:r>
+          </w:p>
+        </w:tc>
+        <w:tc>
+          <w:tcPr>
+            <w:tcW w:w="1270" w:type="dxa"/>
+          </w:tcPr>
+          <w:p>
+            <w:pPr>
+              <w:jc w:val="center"/>
+              <w:rPr>
+                <w:lang w:val="de-DE"/>
+              </w:rPr>
+            </w:pPr>
+            <w:r>
+              <w:rPr>
+                <w:lang w:val="de-DE"/>
+              </w:rPr>
+              <w:t>3</w:t>
+            </w:r>
+          </w:p>
+        </w:tc>
+      </w:tr>
+      <w:tr>
+        <w:tc>
+          <w:tcPr>
+            <w:tcW w:w="846" w:type="dxa"/>
+          </w:tcPr>
+          <w:p>
+            <w:pPr>
+              <w:rPr>
+                <w:lang w:val="de-DE"/>
+              </w:rPr>
+            </w:pPr>
+            <w:r>
+              <w:rPr>
+                <w:highlight w:val="red"/>
+                <w:lang w:val="de-DE"/>
+              </w:rPr>
+              <w:t>A007</w:t>
+            </w:r>
+          </w:p>
+        </w:tc>
+        <w:tc>
+          <w:tcPr>
+            <w:tcW w:w="6946" w:type="dxa"/>
+          </w:tcPr>
+          <w:p>
+            <w:pPr>
+              <w:rPr>
+                <w:lang w:val="de-DE"/>
+              </w:rPr>
+            </w:pPr>
+            <w:r>
+              <w:rPr>
+                <w:lang w:val="de-DE"/>
+              </w:rPr>
+              <w:t xml:space="preserve">Als ÖV-Benutzer möchten Stationen finden, die sich ganz in der Nähe meiner aktuellen Position befinden, damit ich schnell einen Anschluss erreiche. </w:t>
+            </w:r>
+          </w:p>
+        </w:tc>
+        <w:tc>
+          <w:tcPr>
+            <w:tcW w:w="1270" w:type="dxa"/>
+          </w:tcPr>
+          <w:p>
+            <w:pPr>
+              <w:jc w:val="center"/>
+              <w:rPr>
+                <w:lang w:val="de-DE"/>
+              </w:rPr>
+            </w:pPr>
+            <w:r>
+              <w:rPr>
+                <w:lang w:val="de-DE"/>
+              </w:rPr>
+              <w:t>3</w:t>
+            </w:r>
+          </w:p>
+        </w:tc>
+      </w:tr>
+      <w:tr>
+        <w:tc>
+          <w:tcPr>
+            <w:tcW w:w="846" w:type="dxa"/>
+          </w:tcPr>
+          <w:p>
+            <w:pPr>
+              <w:rPr>
+                <w:lang w:val="de-DE"/>
+              </w:rPr>
+            </w:pPr>
+            <w:r>
+              <w:rPr>
+                <w:highlight w:val="red"/>
+                <w:lang w:val="de-DE"/>
+              </w:rPr>
+              <w:t>A008</w:t>
+            </w:r>
+          </w:p>
+        </w:tc>
+        <w:tc>
+          <w:tcPr>
+            <w:tcW w:w="6946" w:type="dxa"/>
+          </w:tcPr>
+          <w:p>
+            <w:pPr>
+              <w:rPr>
+                <w:lang w:val="de-DE"/>
+              </w:rPr>
+            </w:pPr>
+            <w:r>
+              <w:rPr>
+                <w:lang w:val="de-DE"/>
+              </w:rPr>
+              <w:t>Ich möchte meine gefundenen Resultate via Mail weiterleiten können, damit auch andere von meinen Recherchen profitieren können.</w:t>
+            </w:r>
+          </w:p>
+        </w:tc>
+        <w:tc>
+          <w:tcPr>
+            <w:tcW w:w="1270" w:type="dxa"/>
+          </w:tcPr>
+          <w:p>
+            <w:pPr>
+              <w:jc w:val="center"/>
+              <w:rPr>
+                <w:lang w:val="de-DE"/>
+              </w:rPr>
+            </w:pPr>
+            <w:r>
+              <w:rPr>
+                <w:lang w:val="de-DE"/>
+              </w:rPr>
+              <w:t>3</w:t>
+            </w:r>
+          </w:p>
+        </w:tc>
+      </w:tr>
+    </w:tbl>
+    <w:p>
+      <w:pPr>
+        <w:rPr>
+          <w:lang w:val="de-DE"/>
+        </w:rPr>
+      </w:pPr>
+    </w:p>
+    <w:p>
+      <w:pPr>
+        <w:rPr>
+          <w:rFonts w:cstheme="minorHAnsi"/>
+          <w:sz w:val="28"/>
+          <w:lang w:val="de-DE"/>
+        </w:rPr>
+      </w:pPr>
+      <w:r>
+        <w:rPr>
+          <w:rFonts w:cstheme="minorHAnsi"/>
+          <w:color w:val="00B050"/>
+          <w:sz w:val="28"/>
+          <w:highlight w:val="green"/>
+          <w:lang w:val="de-DE"/>
+        </w:rPr>
+        <w:t>□</w:t>
+      </w:r>
+      <w:r>
+        <w:rPr>
+          <w:rFonts w:cstheme="minorHAnsi"/>
+          <w:sz w:val="28"/>
+          <w:lang w:val="de-DE"/>
+        </w:rPr>
+        <w:t xml:space="preserve">- erfüllt </w:t>
+      </w:r>
+      <w:r>
+        <w:rPr>
+          <w:rFonts w:cstheme="minorHAnsi"/>
+          <w:sz w:val="28"/>
+          <w:lang w:val="de-DE"/>
+        </w:rPr>
+        <w:tab/>
+      </w:r>
+    </w:p>
+    <w:p>
+      <w:pPr>
+        <w:rPr>
+          <w:sz w:val="28"/>
+          <w:lang w:val="de-DE"/>
+        </w:rPr>
+      </w:pPr>
+      <w:r>
+        <w:rPr>
+          <w:rFonts w:cstheme="minorHAnsi"/>
+          <w:color w:val="FF0000"/>
+          <w:sz w:val="28"/>
+          <w:highlight w:val="red"/>
+          <w:lang w:val="de-DE"/>
+        </w:rPr>
+        <w:t>□</w:t>
+      </w:r>
+      <w:r>
+        <w:rPr>
+          <w:rFonts w:cstheme="minorHAnsi"/>
+          <w:sz w:val="28"/>
+          <w:lang w:val="de-DE"/>
+        </w:rPr>
+        <w:t>-</w:t>
+      </w:r>
+      <w:r>
+        <w:rPr>
+          <w:rFonts w:cstheme="minorHAnsi"/>
+          <w:sz w:val="28"/>
+          <w:lang w:val="de-DE"/>
+        </w:rPr>
+        <w:t xml:space="preserve">nicht erfüllt </w:t>
+      </w:r>
+    </w:p>
+    <w:p>
+      <w:pPr>
+        <w:rPr>
+          <w:lang w:val="de-DE"/>
+        </w:rPr>
+      </w:pPr>
+    </w:p>
+    <w:p>
+      <w:pPr>
+        <w:rPr>
+          <w:lang w:val="de-DE"/>
+        </w:rPr>
+      </w:pPr>
+    </w:p>
+    <w:p>
+      <w:pPr>
+        <w:rPr>
+          <w:lang w:val="de-DE"/>
+        </w:rPr>
+      </w:pPr>
+    </w:p>
+    <w:p>
+      <w:pPr>
+        <w:pStyle w:val="Titel"/>
+      </w:pPr>
+      <w:r>
+        <w:t xml:space="preserve">Was wurde umgesetzt? </w:t>
+      </w:r>
+    </w:p>
+    <w:p>
+      <w:r>
+        <w:t xml:space="preserve">Ich habe die Spezifikationen A001-003 umgesetzt. Bei diesen hatte ich ein wenig Mühe diese umzusetzen, da ich noch nicht so viel Programmiererfahrung hatte. Diese drei Spezifikationen habe ich in 2-3ÜK-Tagen umgesetzt, da ich mich intensiv damit befassen wollte. </w:t>
+      </w:r>
+    </w:p>
+    <w:p/>
+    <w:p>
+      <w:pPr>
+        <w:pStyle w:val="Titel"/>
+      </w:pPr>
+    </w:p>
+    <w:p>
+      <w:pPr>
+        <w:pStyle w:val="Titel"/>
+      </w:pPr>
+    </w:p>
+    <w:p>
+      <w:pPr>
+        <w:pStyle w:val="Titel"/>
+      </w:pPr>
+    </w:p>
+    <w:p>
+      <w:pPr>
+        <w:pStyle w:val="Titel"/>
+      </w:pPr>
+    </w:p>
+    <w:p>
+      <w:pPr>
+        <w:pStyle w:val="Titel"/>
+      </w:pPr>
+      <w:r>
+        <w:t xml:space="preserve">Was wurde nicht/ nur teilweise umgesetzt? </w:t>
+      </w:r>
+    </w:p>
+    <w:p>
+      <w:r>
+        <w:t xml:space="preserve">Die Spezifikationen A004-A008 konnte ich leider nicht umsetzen, da ich Zeitmangel hatte. Dieser Zeitmangel wurde herbeigeführt, da ich mich auf Autocomplete für ca. 1ÜK-Tag fixiert hatte und dadurch die anderen vergessen  hatte. Die führte dazu dass ich in Verzug geraten war, da ich diesen einen Tag so zu sagen für nichts verbraucht hatte und ich mich danach mit den Spezifikationen A001-A003 intensiv befassen wollte. Ausserdem führte dies dazu, dass ich noch teilweise etwas nicht implementieren konnte, wie z.B. Fehler-/Warnmeldungen, bei fehlerhaften Eingabe. </w:t>
+      </w:r>
+    </w:p>
+    <w:p>
+      <w:pPr>
+        <w:rPr>
+          <w:lang w:val="de-DE"/>
+        </w:rPr>
+      </w:pPr>
+    </w:p>
+    <w:p>
+      <w:pPr>
+        <w:rPr>
+          <w:lang w:val="de-DE"/>
+        </w:rPr>
+      </w:pPr>
+    </w:p>
+    <w:p>
+      <w:pPr>
+        <w:pStyle w:val="Titel"/>
+        <w:rPr>
+          <w:lang w:val="de-DE"/>
+        </w:rPr>
+      </w:pPr>
+      <w:proofErr w:type="spellStart"/>
+      <w:r>
+        <w:rPr>
+          <w:lang w:val="de-DE"/>
+        </w:rPr>
+        <w:t>Use</w:t>
+      </w:r>
+      <w:proofErr w:type="spellEnd"/>
+      <w:r>
+        <w:rPr>
+          <w:lang w:val="de-DE"/>
+        </w:rPr>
+        <w:t xml:space="preserve"> Case Diagramm </w:t>
+      </w:r>
+    </w:p>
+    <w:p>
+      <w:pPr>
+        <w:rPr>
+          <w:lang w:val="de-DE"/>
+        </w:rPr>
+      </w:pPr>
+      <w:r>
+        <w:rPr>
+          <w:noProof/>
+          <w:lang w:eastAsia="de-CH"/>
+        </w:rPr>
+        <w:drawing>
+          <wp:inline distT="0" distB="0" distL="0" distR="0" wp14:anchorId="0C34DF13" wp14:editId="6D752111">
+            <wp:extent cx="5760720" cy="3263900"/>
+            <wp:effectExtent l="0" t="0" r="0" b="0"/>
+            <wp:docPr id="1" name="Grafik 1"/>
+            <wp:cNvGraphicFramePr>
+              <a:graphicFrameLocks xmlns:a="http://schemas.openxmlformats.org/drawingml/2006/main" noChangeAspect="1"/>
+            </wp:cNvGraphicFramePr>
+            <a:graphic xmlns:a="http://schemas.openxmlformats.org/drawingml/2006/main">
+              <a:graphicData uri="http://schemas.openxmlformats.org/drawingml/2006/picture">
+                <pic:pic xmlns:pic="http://schemas.openxmlformats.org/drawingml/2006/picture">
+                  <pic:nvPicPr>
+                    <pic:cNvPr id="1" name=""/>
+                    <pic:cNvPicPr/>
+                  </pic:nvPicPr>
+                  <pic:blipFill>
+                    <a:blip r:embed="rId6"/>
+                    <a:stretch>
+                      <a:fillRect/>
+                    </a:stretch>
+                  </pic:blipFill>
+                  <pic:spPr>
+                    <a:xfrm>
+                      <a:off x="0" y="0"/>
+                      <a:ext cx="5760720" cy="3263900"/>
+                    </a:xfrm>
+                    <a:prstGeom prst="rect">
+                      <a:avLst/>
+                    </a:prstGeom>
+                  </pic:spPr>
+                </pic:pic>
+              </a:graphicData>
+            </a:graphic>
+          </wp:inline>
+        </w:drawing>
+      </w:r>
+    </w:p>
+    <w:p>
+      <w:pPr>
+        <w:rPr>
+          <w:lang w:val="de-DE"/>
+        </w:rPr>
+      </w:pPr>
+    </w:p>
+    <w:p>
+      <w:pPr>
+        <w:rPr>
+          <w:lang w:val="de-DE"/>
+        </w:rPr>
+      </w:pPr>
+    </w:p>
+    <w:p>
+      <w:pPr>
+        <w:rPr>
+          <w:lang w:val="de-DE"/>
+        </w:rPr>
+      </w:pPr>
+    </w:p>
+    <w:p>
+      <w:pPr>
+        <w:rPr>
+          <w:lang w:val="de-DE"/>
+        </w:rPr>
+      </w:pPr>
+    </w:p>
+    <w:p>
+      <w:pPr>
+        <w:rPr>
+          <w:lang w:val="de-DE"/>
+        </w:rPr>
+      </w:pPr>
+    </w:p>
+    <w:p>
+      <w:pPr>
+        <w:rPr>
+          <w:lang w:val="de-DE"/>
+        </w:rPr>
+      </w:pPr>
+    </w:p>
+    <w:p>
+      <w:pPr>
+        <w:pStyle w:val="Titel"/>
+        <w:rPr>
+          <w:lang w:val="de-DE"/>
+        </w:rPr>
+      </w:pPr>
+      <w:r>
+        <w:rPr>
+          <w:lang w:val="de-DE"/>
+        </w:rPr>
+        <w:lastRenderedPageBreak/>
+        <w:t xml:space="preserve">Testfälle </w:t>
+      </w:r>
+    </w:p>
+    <w:p>
+      <w:pPr>
+        <w:pStyle w:val="Untertitel"/>
+        <w:rPr>
+          <w:sz w:val="36"/>
+          <w:u w:val="single"/>
+          <w:lang w:val="de-DE"/>
+        </w:rPr>
+      </w:pPr>
+      <w:r>
+        <w:rPr>
+          <w:sz w:val="36"/>
+          <w:u w:val="single"/>
+          <w:lang w:val="de-DE"/>
+        </w:rPr>
+        <w:t>A001</w:t>
+      </w:r>
+    </w:p>
+    <w:p>
+      <w:pPr>
+        <w:pStyle w:val="Listenabsatz"/>
+        <w:numPr>
+          <w:ilvl w:val="0"/>
+          <w:numId w:val="2"/>
+        </w:numPr>
+        <w:rPr>
+          <w:lang w:val="de-DE"/>
+        </w:rPr>
+      </w:pPr>
+      <w:bookmarkStart w:id="3" w:name="_Toc498942372"/>
+      <w:r>
+        <w:rPr>
+          <w:lang w:val="de-DE"/>
+        </w:rPr>
+        <w:t xml:space="preserve">Geben Sie im Feld Start </w:t>
+      </w:r>
+      <w:proofErr w:type="spellStart"/>
+      <w:r>
+        <w:rPr>
+          <w:lang w:val="de-DE"/>
+        </w:rPr>
+        <w:t>Sta</w:t>
+      </w:r>
+      <w:proofErr w:type="spellEnd"/>
+      <w:r>
+        <w:rPr>
+          <w:lang w:val="de-DE"/>
+        </w:rPr>
+        <w:t xml:space="preserve"> ein und klicken Sie auf das gelbe Pfeilchen, welches am Ende des Feldes ist. Haben  Sie dies getan, dann sollten Sie folgendes vor sich sehen:</w:t>
+      </w:r>
+    </w:p>
+    <w:p>
+      <w:pPr>
+        <w:pStyle w:val="Listenabsatz"/>
+      </w:pPr>
+      <w:r>
+        <w:rPr>
+          <w:noProof/>
+          <w:lang w:eastAsia="de-CH"/>
+        </w:rPr>
+        <w:drawing>
+          <wp:inline distT="0" distB="0" distL="0" distR="0" wp14:anchorId="491D21FB" wp14:editId="15A3ECCF">
+            <wp:extent cx="5760720" cy="2780665"/>
+            <wp:effectExtent l="0" t="0" r="0" b="635"/>
+            <wp:docPr id="2" name="Grafik 2"/>
+            <wp:cNvGraphicFramePr>
+              <a:graphicFrameLocks xmlns:a="http://schemas.openxmlformats.org/drawingml/2006/main" noChangeAspect="1"/>
+            </wp:cNvGraphicFramePr>
+            <a:graphic xmlns:a="http://schemas.openxmlformats.org/drawingml/2006/main">
+              <a:graphicData uri="http://schemas.openxmlformats.org/drawingml/2006/picture">
+                <pic:pic xmlns:pic="http://schemas.openxmlformats.org/drawingml/2006/picture">
+                  <pic:nvPicPr>
+                    <pic:cNvPr id="1" name=""/>
+                    <pic:cNvPicPr/>
+                  </pic:nvPicPr>
+                  <pic:blipFill>
+                    <a:blip r:embed="rId7"/>
+                    <a:stretch>
+                      <a:fillRect/>
+                    </a:stretch>
+                  </pic:blipFill>
+                  <pic:spPr>
+                    <a:xfrm>
+                      <a:off x="0" y="0"/>
+                      <a:ext cx="5760720" cy="2780665"/>
+                    </a:xfrm>
+                    <a:prstGeom prst="rect">
+                      <a:avLst/>
+                    </a:prstGeom>
+                  </pic:spPr>
+                </pic:pic>
+              </a:graphicData>
+            </a:graphic>
+          </wp:inline>
+        </w:drawing>
+      </w:r>
+      <w:r>
+        <w:rPr>
+          <w:lang w:val="de-DE"/>
+        </w:rPr>
+        <w:t xml:space="preserve"> </w:t>
+      </w:r>
+    </w:p>
+    <w:p>
+      <w:pPr>
+        <w:pStyle w:val="Untertitel"/>
+        <w:rPr>
+          <w:sz w:val="32"/>
+          <w:u w:val="single"/>
+          <w:lang w:val="de-DE"/>
+        </w:rPr>
+      </w:pPr>
+      <w:r>
+        <w:rPr>
+          <w:sz w:val="32"/>
+          <w:u w:val="single"/>
+          <w:lang w:val="de-DE"/>
+        </w:rPr>
+        <w:t>A002</w:t>
+      </w:r>
+    </w:p>
+    <w:p>
+      <w:pPr>
+        <w:pStyle w:val="Listenabsatz"/>
+        <w:numPr>
+          <w:ilvl w:val="0"/>
+          <w:numId w:val="3"/>
+        </w:numPr>
+        <w:rPr>
+          <w:lang w:val="de-DE"/>
+        </w:rPr>
+      </w:pPr>
+      <w:r>
+        <w:rPr>
+          <w:lang w:val="de-DE"/>
+        </w:rPr>
+        <w:t xml:space="preserve">Geben Sie im Feld Start Stans ein und im Feld Ziel Luzern, </w:t>
+      </w:r>
+      <w:r>
+        <w:rPr>
+          <w:lang w:val="de-DE"/>
+        </w:rPr>
+        <w:t xml:space="preserve">klicken Sie danach auf Verbindung suchen, </w:t>
+      </w:r>
+      <w:r>
+        <w:rPr>
+          <w:lang w:val="de-DE"/>
+        </w:rPr>
+        <w:t xml:space="preserve">danach sollten Sie folgendes vor sich sehen: </w:t>
+      </w:r>
+    </w:p>
+    <w:p>
+      <w:pPr>
+        <w:pStyle w:val="Listenabsatz"/>
+        <w:rPr>
+          <w:lang w:val="de-DE"/>
+        </w:rPr>
+      </w:pPr>
+      <w:r>
+        <w:rPr>
+          <w:noProof/>
+          <w:lang w:eastAsia="de-CH"/>
+        </w:rPr>
+        <w:drawing>
+          <wp:inline distT="0" distB="0" distL="0" distR="0" wp14:anchorId="0FBC8267" wp14:editId="77627B0C">
+            <wp:extent cx="5760720" cy="4232275"/>
+            <wp:effectExtent l="0" t="0" r="0" b="0"/>
+            <wp:docPr id="4" name="Grafik 4"/>
+            <wp:cNvGraphicFramePr>
+              <a:graphicFrameLocks xmlns:a="http://schemas.openxmlformats.org/drawingml/2006/main" noChangeAspect="1"/>
+            </wp:cNvGraphicFramePr>
+            <a:graphic xmlns:a="http://schemas.openxmlformats.org/drawingml/2006/main">
+              <a:graphicData uri="http://schemas.openxmlformats.org/drawingml/2006/picture">
+                <pic:pic xmlns:pic="http://schemas.openxmlformats.org/drawingml/2006/picture">
+                  <pic:nvPicPr>
+                    <pic:cNvPr id="1" name=""/>
+                    <pic:cNvPicPr/>
+                  </pic:nvPicPr>
+                  <pic:blipFill>
+                    <a:blip r:embed="rId8"/>
+                    <a:stretch>
+                      <a:fillRect/>
+                    </a:stretch>
+                  </pic:blipFill>
+                  <pic:spPr>
+                    <a:xfrm>
+                      <a:off x="0" y="0"/>
+                      <a:ext cx="5760720" cy="4232275"/>
+                    </a:xfrm>
+                    <a:prstGeom prst="rect">
+                      <a:avLst/>
+                    </a:prstGeom>
+                  </pic:spPr>
+                </pic:pic>
+              </a:graphicData>
+            </a:graphic>
+          </wp:inline>
+        </w:drawing>
+      </w:r>
+    </w:p>
+    <w:p>
+      <w:pPr>
+        <w:pStyle w:val="Untertitel"/>
+        <w:rPr>
           <w:sz w:val="28"/>
           <w:u w:val="single"/>
           <w:lang w:val="de-DE"/>
         </w:rPr>
+      </w:pPr>
+      <w:r>
+        <w:rPr>
+          <w:sz w:val="28"/>
+          <w:u w:val="single"/>
+          <w:lang w:val="de-DE"/>
+        </w:rPr>
+        <w:lastRenderedPageBreak/>
+        <w:t>A003</w:t>
+      </w:r>
+    </w:p>
+    <w:p>
+      <w:pPr>
+        <w:pStyle w:val="Listenabsatz"/>
+        <w:numPr>
+          <w:ilvl w:val="0"/>
+          <w:numId w:val="4"/>
+        </w:numPr>
+        <w:rPr>
+          <w:lang w:val="de-DE"/>
+        </w:rPr>
+      </w:pPr>
+      <w:r>
+        <w:rPr>
+          <w:lang w:val="de-DE"/>
+        </w:rPr>
+        <w:t xml:space="preserve">Geben </w:t>
+      </w:r>
+      <w:r>
+        <w:rPr>
+          <w:lang w:val="de-DE"/>
+        </w:rPr>
+        <w:t xml:space="preserve">Sie im Feld Start Stans ein und klicken Sie danach auf den Button Verbindungen anzeigen, haben Sie dies </w:t>
+      </w:r>
+      <w:r>
+        <w:rPr>
+          <w:lang w:val="de-DE"/>
+        </w:rPr>
+        <w:t xml:space="preserve">gemacht, sollten sie folgendes vor sich sehen: </w:t>
+      </w:r>
+    </w:p>
+    <w:p>
+      <w:pPr>
+        <w:pStyle w:val="Listenabsatz"/>
+        <w:rPr>
+          <w:lang w:val="de-DE"/>
+        </w:rPr>
+      </w:pPr>
+      <w:r>
+        <w:rPr>
+          <w:noProof/>
+          <w:lang w:eastAsia="de-CH"/>
+        </w:rPr>
+        <w:drawing>
+          <wp:inline distT="0" distB="0" distL="0" distR="0" wp14:anchorId="72B2164A" wp14:editId="1101EC4E">
+            <wp:extent cx="5760720" cy="4245610"/>
+            <wp:effectExtent l="0" t="0" r="0" b="2540"/>
+            <wp:docPr id="5" name="Grafik 5"/>
+            <wp:cNvGraphicFramePr>
+              <a:graphicFrameLocks xmlns:a="http://schemas.openxmlformats.org/drawingml/2006/main" noChangeAspect="1"/>
+            </wp:cNvGraphicFramePr>
+            <a:graphic xmlns:a="http://schemas.openxmlformats.org/drawingml/2006/main">
+              <a:graphicData uri="http://schemas.openxmlformats.org/drawingml/2006/picture">
+                <pic:pic xmlns:pic="http://schemas.openxmlformats.org/drawingml/2006/picture">
+                  <pic:nvPicPr>
+                    <pic:cNvPr id="1" name=""/>
+                    <pic:cNvPicPr/>
+                  </pic:nvPicPr>
+                  <pic:blipFill>
+                    <a:blip r:embed="rId9"/>
+                    <a:stretch>
+                      <a:fillRect/>
+                    </a:stretch>
+                  </pic:blipFill>
+                  <pic:spPr>
+                    <a:xfrm>
+                      <a:off x="0" y="0"/>
+                      <a:ext cx="5760720" cy="4245610"/>
+                    </a:xfrm>
+                    <a:prstGeom prst="rect">
+                      <a:avLst/>
+                    </a:prstGeom>
+                  </pic:spPr>
+                </pic:pic>
+              </a:graphicData>
+            </a:graphic>
+          </wp:inline>
+        </w:drawing>
+      </w:r>
+      <w:bookmarkStart w:id="4" w:name="_GoBack"/>
+      <w:bookmarkEnd w:id="4"/>
+    </w:p>
+    <w:p>
+      <w:pPr>
+        <w:pStyle w:val="Titel"/>
+        <w:outlineLvl w:val="0"/>
+        <w:rPr>
+          <w:lang w:val="de-DE"/>
+        </w:rPr>
+      </w:pPr>
+    </w:p>
+    <w:p>
+      <w:pPr>
+        <w:pStyle w:val="Titel"/>
+        <w:outlineLvl w:val="0"/>
+        <w:rPr>
+          <w:lang w:val="de-DE"/>
+        </w:rPr>
+      </w:pPr>
+    </w:p>
+    <w:p>
+      <w:pPr>
+        <w:pStyle w:val="Titel"/>
+        <w:outlineLvl w:val="0"/>
+        <w:rPr>
+          <w:sz w:val="24"/>
+          <w:lang w:val="de-DE"/>
+        </w:rPr>
+      </w:pPr>
+      <w:r>
+        <w:rPr>
+          <w:lang w:val="de-DE"/>
+        </w:rPr>
         <w:t>Programmierrichtlinien</w:t>
       </w:r>
-      <w:r>
-        <w:rPr>
-          <w:b/>
+      <w:bookmarkEnd w:id="3"/>
+      <w:r>
+        <w:rPr>
           <w:sz w:val="24"/>
-          <w:u w:val="single"/>
           <w:lang w:val="de-DE"/>
         </w:rPr>
         <w:t xml:space="preserve"> </w:t>
@@ -73,15 +2122,16 @@
     </w:p>
     <w:p>
       <w:pPr>
-        <w:rPr>
-          <w:sz w:val="24"/>
-          <w:lang w:val="de-DE"/>
-        </w:rPr>
-      </w:pPr>
+        <w:pStyle w:val="Untertitel"/>
+        <w:outlineLvl w:val="1"/>
+        <w:rPr>
+          <w:lang w:val="de-DE"/>
+        </w:rPr>
+      </w:pPr>
+      <w:bookmarkStart w:id="5" w:name="_Toc498942373"/>
       <w:proofErr w:type="spellStart"/>
       <w:r>
         <w:rPr>
-          <w:sz w:val="24"/>
           <w:lang w:val="de-DE"/>
         </w:rPr>
         <w:t>Naming</w:t>
@@ -89,7 +2139,6 @@
       <w:proofErr w:type="spellEnd"/>
       <w:r>
         <w:rPr>
-          <w:sz w:val="24"/>
           <w:lang w:val="de-DE"/>
         </w:rPr>
         <w:t xml:space="preserve"> </w:t>
@@ -97,7 +2146,6 @@
       <w:proofErr w:type="spellStart"/>
       <w:r>
         <w:rPr>
-          <w:sz w:val="24"/>
           <w:lang w:val="de-DE"/>
         </w:rPr>
         <w:t>Convenstions</w:t>
@@ -105,10 +2153,16 @@
       <w:proofErr w:type="spellEnd"/>
       <w:r>
         <w:rPr>
-          <w:sz w:val="24"/>
-          <w:lang w:val="de-DE"/>
-        </w:rPr>
-        <w:t xml:space="preserve">:    </w:t>
+          <w:lang w:val="de-DE"/>
+        </w:rPr>
+        <w:t>:</w:t>
+      </w:r>
+      <w:bookmarkEnd w:id="5"/>
+      <w:r>
+        <w:rPr>
+          <w:lang w:val="de-DE"/>
+        </w:rPr>
+        <w:t xml:space="preserve">    </w:t>
       </w:r>
     </w:p>
     <w:p>
@@ -130,6 +2184,13 @@
         </w:rPr>
         <w:t xml:space="preserve"> Variablen </w:t>
       </w:r>
+      <w:r>
+        <w:rPr>
+          <w:sz w:val="24"/>
+          <w:lang w:val="de-DE"/>
+        </w:rPr>
+        <w:t xml:space="preserve">=&gt; </w:t>
+      </w:r>
     </w:p>
     <w:p>
       <w:pPr>
@@ -170,6 +2231,13 @@
         </w:rPr>
         <w:t xml:space="preserve">Methoden </w:t>
       </w:r>
+      <w:r>
+        <w:rPr>
+          <w:sz w:val="24"/>
+          <w:lang w:val="de-DE"/>
+        </w:rPr>
+        <w:t xml:space="preserve">=&gt; Funktionsname </w:t>
+      </w:r>
     </w:p>
     <w:p>
       <w:pPr>
@@ -190,6 +2258,13 @@
         </w:rPr>
         <w:t xml:space="preserve">Klassen </w:t>
       </w:r>
+      <w:r>
+        <w:rPr>
+          <w:sz w:val="24"/>
+          <w:lang w:val="de-DE"/>
+        </w:rPr>
+        <w:t xml:space="preserve">=&gt; nach Oberbegriff </w:t>
+      </w:r>
     </w:p>
     <w:p>
       <w:pPr>
@@ -219,26 +2294,50 @@
         </w:rPr>
         <w:t xml:space="preserve">-Controls </w:t>
       </w:r>
-    </w:p>
-    <w:p>
-      <w:pPr>
+      <w:r>
         <w:rPr>
           <w:sz w:val="24"/>
           <w:lang w:val="de-DE"/>
         </w:rPr>
-      </w:pPr>
-    </w:p>
-    <w:p>
-      <w:pPr>
+        <w:t xml:space="preserve">=&gt; wurden mit Control Abkürzung und was Sie macht </w:t>
+      </w:r>
+      <w:proofErr w:type="spellStart"/>
+      <w:r>
         <w:rPr>
           <w:sz w:val="24"/>
           <w:lang w:val="de-DE"/>
         </w:rPr>
-      </w:pPr>
+        <w:t>benamselt</w:t>
+      </w:r>
+      <w:proofErr w:type="spellEnd"/>
+      <w:r>
+        <w:rPr>
+          <w:sz w:val="24"/>
+          <w:lang w:val="de-DE"/>
+        </w:rPr>
+        <w:t xml:space="preserve"> </w:t>
+      </w:r>
+    </w:p>
+    <w:p>
+      <w:pPr>
+        <w:rPr>
+          <w:sz w:val="24"/>
+          <w:lang w:val="de-DE"/>
+        </w:rPr>
+      </w:pPr>
+    </w:p>
+    <w:p>
+      <w:pPr>
+        <w:pStyle w:val="Untertitel"/>
+        <w:outlineLvl w:val="1"/>
+        <w:rPr>
+          <w:lang w:val="de-DE"/>
+        </w:rPr>
+      </w:pPr>
+      <w:bookmarkStart w:id="6" w:name="_Toc498942374"/>
       <w:proofErr w:type="spellStart"/>
       <w:r>
         <w:rPr>
-          <w:sz w:val="24"/>
           <w:lang w:val="de-DE"/>
         </w:rPr>
         <w:t>Declaration</w:t>
@@ -246,11 +2345,11 @@
       <w:proofErr w:type="spellEnd"/>
       <w:r>
         <w:rPr>
-          <w:sz w:val="24"/>
           <w:lang w:val="de-DE"/>
         </w:rPr>
         <w:t>:</w:t>
       </w:r>
+      <w:bookmarkEnd w:id="6"/>
     </w:p>
     <w:p>
       <w:pPr>
@@ -282,17 +2381,26 @@
     </w:p>
     <w:p>
       <w:pPr>
-        <w:rPr>
-          <w:sz w:val="24"/>
-          <w:lang w:val="de-DE"/>
-        </w:rPr>
-      </w:pPr>
-      <w:r>
-        <w:rPr>
-          <w:sz w:val="24"/>
-          <w:lang w:val="de-DE"/>
-        </w:rPr>
-        <w:t xml:space="preserve">Comments </w:t>
+        <w:pStyle w:val="Untertitel"/>
+        <w:outlineLvl w:val="1"/>
+        <w:rPr>
+          <w:lang w:val="de-DE"/>
+        </w:rPr>
+      </w:pPr>
+      <w:bookmarkStart w:id="7" w:name="_Toc498942375"/>
+      <w:r>
+        <w:rPr>
+          <w:lang w:val="de-DE"/>
+        </w:rPr>
+        <w:lastRenderedPageBreak/>
+        <w:t>Comments</w:t>
+      </w:r>
+      <w:bookmarkEnd w:id="7"/>
+      <w:r>
+        <w:rPr>
+          <w:lang w:val="de-DE"/>
+        </w:rPr>
+        <w:t xml:space="preserve"> </w:t>
       </w:r>
     </w:p>
     <w:p>
@@ -358,11 +2466,8 @@
       <w:pPr>
         <w:rPr>
           <w:sz w:val="24"/>
-          <w:lang w:val="de-DE"/>
-        </w:rPr>
-      </w:pPr>
-      <w:bookmarkStart w:id="0" w:name="_GoBack"/>
-      <w:bookmarkEnd w:id="0"/>
+        </w:rPr>
+      </w:pPr>
     </w:p>
     <w:sectPr>
       <w:pgSz w:w="11906" w:h="16838"/>
@@ -377,6 +2482,273 @@
 <file path=word/numbering.xml><?xml version="1.0" encoding="utf-8"?>
 <w:numbering xmlns:wpc="http://schemas.microsoft.com/office/word/2010/wordprocessingCanvas" xmlns:mc="http://schemas.openxmlformats.org/markup-compatibility/2006" xmlns:o="urn:schemas-microsoft-com:office:office" xmlns:r="http://schemas.openxmlformats.org/officeDocument/2006/relationships" xmlns:m="http://schemas.openxmlformats.org/officeDocument/2006/math" xmlns:v="urn:schemas-microsoft-com:vml" xmlns:wp14="http://schemas.microsoft.com/office/word/2010/wordprocessingDrawing" xmlns:wp="http://schemas.openxmlformats.org/drawingml/2006/wordprocessingDrawing" xmlns:w10="urn:schemas-microsoft-com:office:word" xmlns:w="http://schemas.openxmlformats.org/wordprocessingml/2006/main" xmlns:w14="http://schemas.microsoft.com/office/word/2010/wordml" xmlns:w15="http://schemas.microsoft.com/office/word/2012/wordml" xmlns:wpg="http://schemas.microsoft.com/office/word/2010/wordprocessingGroup" xmlns:wpi="http://schemas.microsoft.com/office/word/2010/wordprocessingInk" xmlns:wne="http://schemas.microsoft.com/office/word/2006/wordml" xmlns:wps="http://schemas.microsoft.com/office/word/2010/wordprocessingShape" mc:Ignorable="w14 w15 wp14">
   <w:abstractNum w:abstractNumId="0" w15:restartNumberingAfterBreak="0">
+    <w:nsid w:val="0FAB34A7"/>
+    <w:multiLevelType w:val="hybridMultilevel"/>
+    <w:tmpl w:val="592C69E2"/>
+    <w:lvl w:ilvl="0" w:tplc="0807000F">
+      <w:start w:val="1"/>
+      <w:numFmt w:val="decimal"/>
+      <w:lvlText w:val="%1."/>
+      <w:lvlJc w:val="left"/>
+      <w:pPr>
+        <w:ind w:left="720" w:hanging="360"/>
+      </w:pPr>
+      <w:rPr>
+        <w:rFonts w:hint="default"/>
+      </w:rPr>
+    </w:lvl>
+    <w:lvl w:ilvl="1" w:tplc="08070019" w:tentative="1">
+      <w:start w:val="1"/>
+      <w:numFmt w:val="lowerLetter"/>
+      <w:lvlText w:val="%2."/>
+      <w:lvlJc w:val="left"/>
+      <w:pPr>
+        <w:ind w:left="1440" w:hanging="360"/>
+      </w:pPr>
+    </w:lvl>
+    <w:lvl w:ilvl="2" w:tplc="0807001B" w:tentative="1">
+      <w:start w:val="1"/>
+      <w:numFmt w:val="lowerRoman"/>
+      <w:lvlText w:val="%3."/>
+      <w:lvlJc w:val="right"/>
+      <w:pPr>
+        <w:ind w:left="2160" w:hanging="180"/>
+      </w:pPr>
+    </w:lvl>
+    <w:lvl w:ilvl="3" w:tplc="0807000F" w:tentative="1">
+      <w:start w:val="1"/>
+      <w:numFmt w:val="decimal"/>
+      <w:lvlText w:val="%4."/>
+      <w:lvlJc w:val="left"/>
+      <w:pPr>
+        <w:ind w:left="2880" w:hanging="360"/>
+      </w:pPr>
+    </w:lvl>
+    <w:lvl w:ilvl="4" w:tplc="08070019" w:tentative="1">
+      <w:start w:val="1"/>
+      <w:numFmt w:val="lowerLetter"/>
+      <w:lvlText w:val="%5."/>
+      <w:lvlJc w:val="left"/>
+      <w:pPr>
+        <w:ind w:left="3600" w:hanging="360"/>
+      </w:pPr>
+    </w:lvl>
+    <w:lvl w:ilvl="5" w:tplc="0807001B" w:tentative="1">
+      <w:start w:val="1"/>
+      <w:numFmt w:val="lowerRoman"/>
+      <w:lvlText w:val="%6."/>
+      <w:lvlJc w:val="right"/>
+      <w:pPr>
+        <w:ind w:left="4320" w:hanging="180"/>
+      </w:pPr>
+    </w:lvl>
+    <w:lvl w:ilvl="6" w:tplc="0807000F" w:tentative="1">
+      <w:start w:val="1"/>
+      <w:numFmt w:val="decimal"/>
+      <w:lvlText w:val="%7."/>
+      <w:lvlJc w:val="left"/>
+      <w:pPr>
+        <w:ind w:left="5040" w:hanging="360"/>
+      </w:pPr>
+    </w:lvl>
+    <w:lvl w:ilvl="7" w:tplc="08070019" w:tentative="1">
+      <w:start w:val="1"/>
+      <w:numFmt w:val="lowerLetter"/>
+      <w:lvlText w:val="%8."/>
+      <w:lvlJc w:val="left"/>
+      <w:pPr>
+        <w:ind w:left="5760" w:hanging="360"/>
+      </w:pPr>
+    </w:lvl>
+    <w:lvl w:ilvl="8" w:tplc="0807001B" w:tentative="1">
+      <w:start w:val="1"/>
+      <w:numFmt w:val="lowerRoman"/>
+      <w:lvlText w:val="%9."/>
+      <w:lvlJc w:val="right"/>
+      <w:pPr>
+        <w:ind w:left="6480" w:hanging="180"/>
+      </w:pPr>
+    </w:lvl>
+  </w:abstractNum>
+  <w:abstractNum w:abstractNumId="1" w15:restartNumberingAfterBreak="0">
+    <w:nsid w:val="18175786"/>
+    <w:multiLevelType w:val="hybridMultilevel"/>
+    <w:tmpl w:val="20721F76"/>
+    <w:lvl w:ilvl="0" w:tplc="0807000F">
+      <w:start w:val="1"/>
+      <w:numFmt w:val="decimal"/>
+      <w:lvlText w:val="%1."/>
+      <w:lvlJc w:val="left"/>
+      <w:pPr>
+        <w:ind w:left="720" w:hanging="360"/>
+      </w:pPr>
+      <w:rPr>
+        <w:rFonts w:hint="default"/>
+      </w:rPr>
+    </w:lvl>
+    <w:lvl w:ilvl="1" w:tplc="08070019" w:tentative="1">
+      <w:start w:val="1"/>
+      <w:numFmt w:val="lowerLetter"/>
+      <w:lvlText w:val="%2."/>
+      <w:lvlJc w:val="left"/>
+      <w:pPr>
+        <w:ind w:left="1440" w:hanging="360"/>
+      </w:pPr>
+    </w:lvl>
+    <w:lvl w:ilvl="2" w:tplc="0807001B" w:tentative="1">
+      <w:start w:val="1"/>
+      <w:numFmt w:val="lowerRoman"/>
+      <w:lvlText w:val="%3."/>
+      <w:lvlJc w:val="right"/>
+      <w:pPr>
+        <w:ind w:left="2160" w:hanging="180"/>
+      </w:pPr>
+    </w:lvl>
+    <w:lvl w:ilvl="3" w:tplc="0807000F" w:tentative="1">
+      <w:start w:val="1"/>
+      <w:numFmt w:val="decimal"/>
+      <w:lvlText w:val="%4."/>
+      <w:lvlJc w:val="left"/>
+      <w:pPr>
+        <w:ind w:left="2880" w:hanging="360"/>
+      </w:pPr>
+    </w:lvl>
+    <w:lvl w:ilvl="4" w:tplc="08070019" w:tentative="1">
+      <w:start w:val="1"/>
+      <w:numFmt w:val="lowerLetter"/>
+      <w:lvlText w:val="%5."/>
+      <w:lvlJc w:val="left"/>
+      <w:pPr>
+        <w:ind w:left="3600" w:hanging="360"/>
+      </w:pPr>
+    </w:lvl>
+    <w:lvl w:ilvl="5" w:tplc="0807001B" w:tentative="1">
+      <w:start w:val="1"/>
+      <w:numFmt w:val="lowerRoman"/>
+      <w:lvlText w:val="%6."/>
+      <w:lvlJc w:val="right"/>
+      <w:pPr>
+        <w:ind w:left="4320" w:hanging="180"/>
+      </w:pPr>
+    </w:lvl>
+    <w:lvl w:ilvl="6" w:tplc="0807000F" w:tentative="1">
+      <w:start w:val="1"/>
+      <w:numFmt w:val="decimal"/>
+      <w:lvlText w:val="%7."/>
+      <w:lvlJc w:val="left"/>
+      <w:pPr>
+        <w:ind w:left="5040" w:hanging="360"/>
+      </w:pPr>
+    </w:lvl>
+    <w:lvl w:ilvl="7" w:tplc="08070019" w:tentative="1">
+      <w:start w:val="1"/>
+      <w:numFmt w:val="lowerLetter"/>
+      <w:lvlText w:val="%8."/>
+      <w:lvlJc w:val="left"/>
+      <w:pPr>
+        <w:ind w:left="5760" w:hanging="360"/>
+      </w:pPr>
+    </w:lvl>
+    <w:lvl w:ilvl="8" w:tplc="0807001B" w:tentative="1">
+      <w:start w:val="1"/>
+      <w:numFmt w:val="lowerRoman"/>
+      <w:lvlText w:val="%9."/>
+      <w:lvlJc w:val="right"/>
+      <w:pPr>
+        <w:ind w:left="6480" w:hanging="180"/>
+      </w:pPr>
+    </w:lvl>
+  </w:abstractNum>
+  <w:abstractNum w:abstractNumId="2" w15:restartNumberingAfterBreak="0">
+    <w:nsid w:val="210A2A1B"/>
+    <w:multiLevelType w:val="hybridMultilevel"/>
+    <w:tmpl w:val="700C11FC"/>
+    <w:lvl w:ilvl="0" w:tplc="0807000F">
+      <w:start w:val="1"/>
+      <w:numFmt w:val="decimal"/>
+      <w:lvlText w:val="%1."/>
+      <w:lvlJc w:val="left"/>
+      <w:pPr>
+        <w:ind w:left="720" w:hanging="360"/>
+      </w:pPr>
+      <w:rPr>
+        <w:rFonts w:hint="default"/>
+      </w:rPr>
+    </w:lvl>
+    <w:lvl w:ilvl="1" w:tplc="08070019" w:tentative="1">
+      <w:start w:val="1"/>
+      <w:numFmt w:val="lowerLetter"/>
+      <w:lvlText w:val="%2."/>
+      <w:lvlJc w:val="left"/>
+      <w:pPr>
+        <w:ind w:left="1440" w:hanging="360"/>
+      </w:pPr>
+    </w:lvl>
+    <w:lvl w:ilvl="2" w:tplc="0807001B" w:tentative="1">
+      <w:start w:val="1"/>
+      <w:numFmt w:val="lowerRoman"/>
+      <w:lvlText w:val="%3."/>
+      <w:lvlJc w:val="right"/>
+      <w:pPr>
+        <w:ind w:left="2160" w:hanging="180"/>
+      </w:pPr>
+    </w:lvl>
+    <w:lvl w:ilvl="3" w:tplc="0807000F" w:tentative="1">
+      <w:start w:val="1"/>
+      <w:numFmt w:val="decimal"/>
+      <w:lvlText w:val="%4."/>
+      <w:lvlJc w:val="left"/>
+      <w:pPr>
+        <w:ind w:left="2880" w:hanging="360"/>
+      </w:pPr>
+    </w:lvl>
+    <w:lvl w:ilvl="4" w:tplc="08070019" w:tentative="1">
+      <w:start w:val="1"/>
+      <w:numFmt w:val="lowerLetter"/>
+      <w:lvlText w:val="%5."/>
+      <w:lvlJc w:val="left"/>
+      <w:pPr>
+        <w:ind w:left="3600" w:hanging="360"/>
+      </w:pPr>
+    </w:lvl>
+    <w:lvl w:ilvl="5" w:tplc="0807001B" w:tentative="1">
+      <w:start w:val="1"/>
+      <w:numFmt w:val="lowerRoman"/>
+      <w:lvlText w:val="%6."/>
+      <w:lvlJc w:val="right"/>
+      <w:pPr>
+        <w:ind w:left="4320" w:hanging="180"/>
+      </w:pPr>
+    </w:lvl>
+    <w:lvl w:ilvl="6" w:tplc="0807000F" w:tentative="1">
+      <w:start w:val="1"/>
+      <w:numFmt w:val="decimal"/>
+      <w:lvlText w:val="%7."/>
+      <w:lvlJc w:val="left"/>
+      <w:pPr>
+        <w:ind w:left="5040" w:hanging="360"/>
+      </w:pPr>
+    </w:lvl>
+    <w:lvl w:ilvl="7" w:tplc="08070019" w:tentative="1">
+      <w:start w:val="1"/>
+      <w:numFmt w:val="lowerLetter"/>
+      <w:lvlText w:val="%8."/>
+      <w:lvlJc w:val="left"/>
+      <w:pPr>
+        <w:ind w:left="5760" w:hanging="360"/>
+      </w:pPr>
+    </w:lvl>
+    <w:lvl w:ilvl="8" w:tplc="0807001B" w:tentative="1">
+      <w:start w:val="1"/>
+      <w:numFmt w:val="lowerRoman"/>
+      <w:lvlText w:val="%9."/>
+      <w:lvlJc w:val="right"/>
+      <w:pPr>
+        <w:ind w:left="6480" w:hanging="180"/>
+      </w:pPr>
+    </w:lvl>
+  </w:abstractNum>
+  <w:abstractNum w:abstractNumId="3" w15:restartNumberingAfterBreak="0">
     <w:nsid w:val="3FA31FE3"/>
     <w:multiLevelType w:val="hybridMultilevel"/>
     <w:tmpl w:val="7AAC8062"/>
@@ -489,7 +2861,16 @@
     </w:lvl>
   </w:abstractNum>
   <w:num w:numId="1">
+    <w:abstractNumId w:val="3"/>
+  </w:num>
+  <w:num w:numId="2">
+    <w:abstractNumId w:val="2"/>
+  </w:num>
+  <w:num w:numId="3">
     <w:abstractNumId w:val="0"/>
+  </w:num>
+  <w:num w:numId="4">
+    <w:abstractNumId w:val="1"/>
   </w:num>
 </w:numbering>
 </file>
@@ -888,6 +3269,27 @@
     <w:name w:val="Normal"/>
     <w:qFormat/>
   </w:style>
+  <w:style w:type="paragraph" w:styleId="berschrift1">
+    <w:name w:val="heading 1"/>
+    <w:basedOn w:val="Standard"/>
+    <w:next w:val="Standard"/>
+    <w:link w:val="berschrift1Zchn"/>
+    <w:uiPriority w:val="9"/>
+    <w:qFormat/>
+    <w:rsid w:val="00E84928"/>
+    <w:pPr>
+      <w:keepNext/>
+      <w:keepLines/>
+      <w:spacing w:before="240" w:after="0"/>
+      <w:outlineLvl w:val="0"/>
+    </w:pPr>
+    <w:rPr>
+      <w:rFonts w:asciiTheme="majorHAnsi" w:eastAsiaTheme="majorEastAsia" w:hAnsiTheme="majorHAnsi" w:cstheme="majorBidi"/>
+      <w:color w:val="2E74B5" w:themeColor="accent1" w:themeShade="BF"/>
+      <w:sz w:val="32"/>
+      <w:szCs w:val="32"/>
+    </w:rPr>
+  </w:style>
   <w:style w:type="character" w:default="1" w:styleId="Absatz-Standardschriftart">
     <w:name w:val="Default Paragraph Font"/>
     <w:uiPriority w:val="1"/>
@@ -925,6 +3327,154 @@
       <w:ind w:left="720"/>
       <w:contextualSpacing/>
     </w:pPr>
+  </w:style>
+  <w:style w:type="paragraph" w:styleId="Titel">
+    <w:name w:val="Title"/>
+    <w:basedOn w:val="Standard"/>
+    <w:next w:val="Standard"/>
+    <w:link w:val="TitelZchn"/>
+    <w:uiPriority w:val="10"/>
+    <w:qFormat/>
+    <w:rsid w:val="00E84928"/>
+    <w:pPr>
+      <w:spacing w:after="0" w:line="240" w:lineRule="auto"/>
+      <w:contextualSpacing/>
+    </w:pPr>
+    <w:rPr>
+      <w:rFonts w:asciiTheme="majorHAnsi" w:eastAsiaTheme="majorEastAsia" w:hAnsiTheme="majorHAnsi" w:cstheme="majorBidi"/>
+      <w:spacing w:val="-10"/>
+      <w:kern w:val="28"/>
+      <w:sz w:val="56"/>
+      <w:szCs w:val="56"/>
+    </w:rPr>
+  </w:style>
+  <w:style w:type="character" w:customStyle="1" w:styleId="TitelZchn">
+    <w:name w:val="Titel Zchn"/>
+    <w:basedOn w:val="Absatz-Standardschriftart"/>
+    <w:link w:val="Titel"/>
+    <w:uiPriority w:val="10"/>
+    <w:rsid w:val="00E84928"/>
+    <w:rPr>
+      <w:rFonts w:asciiTheme="majorHAnsi" w:eastAsiaTheme="majorEastAsia" w:hAnsiTheme="majorHAnsi" w:cstheme="majorBidi"/>
+      <w:spacing w:val="-10"/>
+      <w:kern w:val="28"/>
+      <w:sz w:val="56"/>
+      <w:szCs w:val="56"/>
+    </w:rPr>
+  </w:style>
+  <w:style w:type="paragraph" w:styleId="Untertitel">
+    <w:name w:val="Subtitle"/>
+    <w:basedOn w:val="Standard"/>
+    <w:next w:val="Standard"/>
+    <w:link w:val="UntertitelZchn"/>
+    <w:uiPriority w:val="11"/>
+    <w:qFormat/>
+    <w:rsid w:val="00E84928"/>
+    <w:pPr>
+      <w:numPr>
+        <w:ilvl w:val="1"/>
+      </w:numPr>
+    </w:pPr>
+    <w:rPr>
+      <w:rFonts w:eastAsiaTheme="minorEastAsia"/>
+      <w:color w:val="5A5A5A" w:themeColor="text1" w:themeTint="A5"/>
+      <w:spacing w:val="15"/>
+    </w:rPr>
+  </w:style>
+  <w:style w:type="character" w:customStyle="1" w:styleId="UntertitelZchn">
+    <w:name w:val="Untertitel Zchn"/>
+    <w:basedOn w:val="Absatz-Standardschriftart"/>
+    <w:link w:val="Untertitel"/>
+    <w:uiPriority w:val="11"/>
+    <w:rsid w:val="00E84928"/>
+    <w:rPr>
+      <w:rFonts w:eastAsiaTheme="minorEastAsia"/>
+      <w:color w:val="5A5A5A" w:themeColor="text1" w:themeTint="A5"/>
+      <w:spacing w:val="15"/>
+    </w:rPr>
+  </w:style>
+  <w:style w:type="character" w:customStyle="1" w:styleId="berschrift1Zchn">
+    <w:name w:val="Überschrift 1 Zchn"/>
+    <w:basedOn w:val="Absatz-Standardschriftart"/>
+    <w:link w:val="berschrift1"/>
+    <w:uiPriority w:val="9"/>
+    <w:rsid w:val="00E84928"/>
+    <w:rPr>
+      <w:rFonts w:asciiTheme="majorHAnsi" w:eastAsiaTheme="majorEastAsia" w:hAnsiTheme="majorHAnsi" w:cstheme="majorBidi"/>
+      <w:color w:val="2E74B5" w:themeColor="accent1" w:themeShade="BF"/>
+      <w:sz w:val="32"/>
+      <w:szCs w:val="32"/>
+    </w:rPr>
+  </w:style>
+  <w:style w:type="paragraph" w:styleId="Inhaltsverzeichnisberschrift">
+    <w:name w:val="TOC Heading"/>
+    <w:basedOn w:val="berschrift1"/>
+    <w:next w:val="Standard"/>
+    <w:uiPriority w:val="39"/>
+    <w:unhideWhenUsed/>
+    <w:qFormat/>
+    <w:rsid w:val="00E84928"/>
+    <w:pPr>
+      <w:outlineLvl w:val="9"/>
+    </w:pPr>
+    <w:rPr>
+      <w:lang w:eastAsia="de-CH"/>
+    </w:rPr>
+  </w:style>
+  <w:style w:type="paragraph" w:styleId="Verzeichnis1">
+    <w:name w:val="toc 1"/>
+    <w:basedOn w:val="Standard"/>
+    <w:next w:val="Standard"/>
+    <w:autoRedefine/>
+    <w:uiPriority w:val="39"/>
+    <w:unhideWhenUsed/>
+    <w:rsid w:val="00E84928"/>
+    <w:pPr>
+      <w:spacing w:after="100"/>
+    </w:pPr>
+  </w:style>
+  <w:style w:type="character" w:styleId="Hyperlink">
+    <w:name w:val="Hyperlink"/>
+    <w:basedOn w:val="Absatz-Standardschriftart"/>
+    <w:uiPriority w:val="99"/>
+    <w:unhideWhenUsed/>
+    <w:rsid w:val="00E84928"/>
+    <w:rPr>
+      <w:color w:val="0563C1" w:themeColor="hyperlink"/>
+      <w:u w:val="single"/>
+    </w:rPr>
+  </w:style>
+  <w:style w:type="paragraph" w:styleId="Verzeichnis2">
+    <w:name w:val="toc 2"/>
+    <w:basedOn w:val="Standard"/>
+    <w:next w:val="Standard"/>
+    <w:autoRedefine/>
+    <w:uiPriority w:val="39"/>
+    <w:unhideWhenUsed/>
+    <w:rsid w:val="00E84928"/>
+    <w:pPr>
+      <w:spacing w:after="100"/>
+      <w:ind w:left="220"/>
+    </w:pPr>
+  </w:style>
+  <w:style w:type="table" w:styleId="Tabellenraster">
+    <w:name w:val="Table Grid"/>
+    <w:basedOn w:val="NormaleTabelle"/>
+    <w:uiPriority w:val="39"/>
+    <w:rsid w:val="00824A8D"/>
+    <w:pPr>
+      <w:spacing w:after="0" w:line="240" w:lineRule="auto"/>
+    </w:pPr>
+    <w:tblPr>
+      <w:tblBorders>
+        <w:top w:val="single" w:sz="4" w:space="0" w:color="auto"/>
+        <w:left w:val="single" w:sz="4" w:space="0" w:color="auto"/>
+        <w:bottom w:val="single" w:sz="4" w:space="0" w:color="auto"/>
+        <w:right w:val="single" w:sz="4" w:space="0" w:color="auto"/>
+        <w:insideH w:val="single" w:sz="4" w:space="0" w:color="auto"/>
+        <w:insideV w:val="single" w:sz="4" w:space="0" w:color="auto"/>
+      </w:tblBorders>
+    </w:tblPr>
   </w:style>
 </w:styles>
 </file>
@@ -1188,4 +3738,16 @@
     </a:ext>
   </a:extLst>
 </a:theme>
+</file>
+
+<file path=customXml/item1.xml><?xml version="1.0" encoding="utf-8"?>
+<b:Sources xmlns:b="http://schemas.openxmlformats.org/officeDocument/2006/bibliography" xmlns="http://schemas.openxmlformats.org/officeDocument/2006/bibliography" SelectedStyle="\APASixthEditionOfficeOnline.xsl" StyleName="APA" Version="6"/>
+</file>
+
+<file path=customXml/itemProps1.xml><?xml version="1.0" encoding="utf-8"?>
+<ds:datastoreItem xmlns:ds="http://schemas.openxmlformats.org/officeDocument/2006/customXml" ds:itemID="{4F12DB0B-97F1-40A2-AA63-616DA7E2A11D}">
+  <ds:schemaRefs>
+    <ds:schemaRef ds:uri="http://schemas.openxmlformats.org/officeDocument/2006/bibliography"/>
+  </ds:schemaRefs>
+</ds:datastoreItem>
 </file>
</xml_diff>